<commit_message>
revised week 3 project document
</commit_message>
<xml_diff>
--- a/Project_Document.docx
+++ b/Project_Document.docx
@@ -266,6 +266,28 @@
           <w:szCs w:val="32"/>
         </w:rPr>
         <w:t>Second Draft: October 15, 2023</w:t>
+      </w:r>
+    </w:p>
+    <w:p>
+      <w:pPr>
+        <w:jc w:val="center"/>
+        <w:rPr>
+          <w:rFonts w:asciiTheme="minorBidi" w:hAnsiTheme="minorBidi"/>
+          <w:b/>
+          <w:bCs/>
+          <w:sz w:val="32"/>
+          <w:szCs w:val="32"/>
+        </w:rPr>
+      </w:pPr>
+      <w:r>
+        <w:rPr>
+          <w:rFonts w:asciiTheme="minorBidi" w:hAnsiTheme="minorBidi"/>
+          <w:b/>
+          <w:bCs/>
+          <w:sz w:val="32"/>
+          <w:szCs w:val="32"/>
+        </w:rPr>
+        <w:t>Third Draft: October 22, 2023</w:t>
       </w:r>
     </w:p>
     <w:p>
@@ -343,7 +365,7 @@
           <w:r>
             <w:fldChar w:fldCharType="separate"/>
           </w:r>
-          <w:hyperlink w:anchor="_Toc148290471" w:history="1">
+          <w:hyperlink w:anchor="_Toc148893887" w:history="1">
             <w:r>
               <w:rPr>
                 <w:rStyle w:val="Hyperlink"/>
@@ -388,7 +410,7 @@
                 <w:noProof/>
                 <w:webHidden/>
               </w:rPr>
-              <w:instrText xml:space="preserve"> PAGEREF _Toc148290471 \h </w:instrText>
+              <w:instrText xml:space="preserve"> PAGEREF _Toc148893887 \h </w:instrText>
             </w:r>
             <w:r>
               <w:rPr>
@@ -432,7 +454,7 @@
               <w14:ligatures w14:val="standardContextual"/>
             </w:rPr>
           </w:pPr>
-          <w:hyperlink w:anchor="_Toc148290472" w:history="1">
+          <w:hyperlink w:anchor="_Toc148893888" w:history="1">
             <w:r>
               <w:rPr>
                 <w:rStyle w:val="Hyperlink"/>
@@ -459,7 +481,7 @@
                 <w:noProof/>
                 <w:webHidden/>
               </w:rPr>
-              <w:instrText xml:space="preserve"> PAGEREF _Toc148290472 \h </w:instrText>
+              <w:instrText xml:space="preserve"> PAGEREF _Toc148893888 \h </w:instrText>
             </w:r>
             <w:r>
               <w:rPr>
@@ -504,7 +526,7 @@
               <w14:ligatures w14:val="standardContextual"/>
             </w:rPr>
           </w:pPr>
-          <w:hyperlink w:anchor="_Toc148290473" w:history="1">
+          <w:hyperlink w:anchor="_Toc148893889" w:history="1">
             <w:r>
               <w:rPr>
                 <w:rStyle w:val="Hyperlink"/>
@@ -549,7 +571,7 @@
                 <w:noProof/>
                 <w:webHidden/>
               </w:rPr>
-              <w:instrText xml:space="preserve"> PAGEREF _Toc148290473 \h </w:instrText>
+              <w:instrText xml:space="preserve"> PAGEREF _Toc148893889 \h </w:instrText>
             </w:r>
             <w:r>
               <w:rPr>
@@ -594,7 +616,7 @@
               <w14:ligatures w14:val="standardContextual"/>
             </w:rPr>
           </w:pPr>
-          <w:hyperlink w:anchor="_Toc148290474" w:history="1">
+          <w:hyperlink w:anchor="_Toc148893890" w:history="1">
             <w:r>
               <w:rPr>
                 <w:rStyle w:val="Hyperlink"/>
@@ -639,7 +661,7 @@
                 <w:noProof/>
                 <w:webHidden/>
               </w:rPr>
-              <w:instrText xml:space="preserve"> PAGEREF _Toc148290474 \h </w:instrText>
+              <w:instrText xml:space="preserve"> PAGEREF _Toc148893890 \h </w:instrText>
             </w:r>
             <w:r>
               <w:rPr>
@@ -684,7 +706,7 @@
               <w14:ligatures w14:val="standardContextual"/>
             </w:rPr>
           </w:pPr>
-          <w:hyperlink w:anchor="_Toc148290475" w:history="1">
+          <w:hyperlink w:anchor="_Toc148893891" w:history="1">
             <w:r>
               <w:rPr>
                 <w:rStyle w:val="Hyperlink"/>
@@ -729,7 +751,7 @@
                 <w:noProof/>
                 <w:webHidden/>
               </w:rPr>
-              <w:instrText xml:space="preserve"> PAGEREF _Toc148290475 \h </w:instrText>
+              <w:instrText xml:space="preserve"> PAGEREF _Toc148893891 \h </w:instrText>
             </w:r>
             <w:r>
               <w:rPr>
@@ -774,7 +796,7 @@
               <w14:ligatures w14:val="standardContextual"/>
             </w:rPr>
           </w:pPr>
-          <w:hyperlink w:anchor="_Toc148290476" w:history="1">
+          <w:hyperlink w:anchor="_Toc148893892" w:history="1">
             <w:r>
               <w:rPr>
                 <w:rStyle w:val="Hyperlink"/>
@@ -819,7 +841,7 @@
                 <w:noProof/>
                 <w:webHidden/>
               </w:rPr>
-              <w:instrText xml:space="preserve"> PAGEREF _Toc148290476 \h </w:instrText>
+              <w:instrText xml:space="preserve"> PAGEREF _Toc148893892 \h </w:instrText>
             </w:r>
             <w:r>
               <w:rPr>
@@ -863,7 +885,7 @@
               <w14:ligatures w14:val="standardContextual"/>
             </w:rPr>
           </w:pPr>
-          <w:hyperlink w:anchor="_Toc148290477" w:history="1">
+          <w:hyperlink w:anchor="_Toc148893893" w:history="1">
             <w:r>
               <w:rPr>
                 <w:rStyle w:val="Hyperlink"/>
@@ -890,7 +912,7 @@
                 <w:noProof/>
                 <w:webHidden/>
               </w:rPr>
-              <w:instrText xml:space="preserve"> PAGEREF _Toc148290477 \h </w:instrText>
+              <w:instrText xml:space="preserve"> PAGEREF _Toc148893893 \h </w:instrText>
             </w:r>
             <w:r>
               <w:rPr>
@@ -935,7 +957,7 @@
               <w14:ligatures w14:val="standardContextual"/>
             </w:rPr>
           </w:pPr>
-          <w:hyperlink w:anchor="_Toc148290478" w:history="1">
+          <w:hyperlink w:anchor="_Toc148893894" w:history="1">
             <w:r>
               <w:rPr>
                 <w:rStyle w:val="Hyperlink"/>
@@ -980,7 +1002,7 @@
                 <w:noProof/>
                 <w:webHidden/>
               </w:rPr>
-              <w:instrText xml:space="preserve"> PAGEREF _Toc148290478 \h </w:instrText>
+              <w:instrText xml:space="preserve"> PAGEREF _Toc148893894 \h </w:instrText>
             </w:r>
             <w:r>
               <w:rPr>
@@ -1025,7 +1047,7 @@
               <w14:ligatures w14:val="standardContextual"/>
             </w:rPr>
           </w:pPr>
-          <w:hyperlink w:anchor="_Toc148290479" w:history="1">
+          <w:hyperlink w:anchor="_Toc148893895" w:history="1">
             <w:r>
               <w:rPr>
                 <w:rStyle w:val="Hyperlink"/>
@@ -1070,7 +1092,7 @@
                 <w:noProof/>
                 <w:webHidden/>
               </w:rPr>
-              <w:instrText xml:space="preserve"> PAGEREF _Toc148290479 \h </w:instrText>
+              <w:instrText xml:space="preserve"> PAGEREF _Toc148893895 \h </w:instrText>
             </w:r>
             <w:r>
               <w:rPr>
@@ -1115,7 +1137,7 @@
               <w14:ligatures w14:val="standardContextual"/>
             </w:rPr>
           </w:pPr>
-          <w:hyperlink w:anchor="_Toc148290480" w:history="1">
+          <w:hyperlink w:anchor="_Toc148893896" w:history="1">
             <w:r>
               <w:rPr>
                 <w:rStyle w:val="Hyperlink"/>
@@ -1160,7 +1182,7 @@
                 <w:noProof/>
                 <w:webHidden/>
               </w:rPr>
-              <w:instrText xml:space="preserve"> PAGEREF _Toc148290480 \h </w:instrText>
+              <w:instrText xml:space="preserve"> PAGEREF _Toc148893896 \h </w:instrText>
             </w:r>
             <w:r>
               <w:rPr>
@@ -1250,7 +1272,7 @@
           <w:szCs w:val="24"/>
         </w:rPr>
       </w:pPr>
-      <w:bookmarkStart w:id="0" w:name="_Toc148290471"/>
+      <w:bookmarkStart w:id="0" w:name="_Toc148893887"/>
       <w:r>
         <w:rPr>
           <w:rFonts w:asciiTheme="minorBidi" w:hAnsiTheme="minorBidi" w:cstheme="minorBidi"/>
@@ -1323,7 +1345,7 @@
         <w:pStyle w:val="Heading2"/>
       </w:pPr>
       <w:bookmarkStart w:id="1" w:name="_Toc144537341"/>
-      <w:bookmarkStart w:id="2" w:name="_Toc148290472"/>
+      <w:bookmarkStart w:id="2" w:name="_Toc148893888"/>
       <w:r>
         <w:t>Scope of Work</w:t>
       </w:r>
@@ -1825,7 +1847,7 @@
           <w:szCs w:val="24"/>
         </w:rPr>
       </w:pPr>
-      <w:bookmarkStart w:id="3" w:name="_Toc148290473"/>
+      <w:bookmarkStart w:id="3" w:name="_Toc148893889"/>
       <w:r>
         <w:rPr>
           <w:rFonts w:asciiTheme="minorBidi" w:hAnsiTheme="minorBidi" w:cstheme="minorBidi"/>
@@ -2349,7 +2371,7 @@
           <w:szCs w:val="24"/>
         </w:rPr>
       </w:pPr>
-      <w:bookmarkStart w:id="4" w:name="_Toc148290474"/>
+      <w:bookmarkStart w:id="4" w:name="_Toc148893890"/>
       <w:r>
         <w:rPr>
           <w:rFonts w:asciiTheme="minorBidi" w:hAnsiTheme="minorBidi" w:cstheme="minorBidi"/>
@@ -2557,7 +2579,7 @@
           <w:szCs w:val="24"/>
         </w:rPr>
       </w:pPr>
-      <w:bookmarkStart w:id="5" w:name="_Toc148290475"/>
+      <w:bookmarkStart w:id="5" w:name="_Toc148893891"/>
       <w:r>
         <w:rPr>
           <w:rFonts w:asciiTheme="minorBidi" w:hAnsiTheme="minorBidi" w:cstheme="minorBidi"/>
@@ -2830,7 +2852,7 @@
           <w:szCs w:val="24"/>
         </w:rPr>
       </w:pPr>
-      <w:bookmarkStart w:id="6" w:name="_Toc148290476"/>
+      <w:bookmarkStart w:id="6" w:name="_Toc148893892"/>
       <w:r>
         <w:rPr>
           <w:rFonts w:asciiTheme="minorBidi" w:hAnsiTheme="minorBidi" w:cstheme="minorBidi"/>
@@ -4354,7 +4376,7 @@
         </w:rPr>
       </w:pPr>
       <w:bookmarkStart w:id="7" w:name="_Toc146381427"/>
-      <w:bookmarkStart w:id="8" w:name="_Toc148290477"/>
+      <w:bookmarkStart w:id="8" w:name="_Toc148893893"/>
       <w:r>
         <w:t>Use Case Diagram</w:t>
       </w:r>
@@ -5063,7 +5085,7 @@
           <w:szCs w:val="24"/>
         </w:rPr>
       </w:pPr>
-      <w:bookmarkStart w:id="9" w:name="_Toc148290478"/>
+      <w:bookmarkStart w:id="9" w:name="_Toc148893894"/>
       <w:r>
         <w:rPr>
           <w:rFonts w:asciiTheme="minorBidi" w:hAnsiTheme="minorBidi" w:cstheme="minorBidi"/>
@@ -5734,7 +5756,7 @@
           <w:szCs w:val="24"/>
         </w:rPr>
       </w:pPr>
-      <w:bookmarkStart w:id="10" w:name="_Toc148290479"/>
+      <w:bookmarkStart w:id="10" w:name="_Toc148893895"/>
       <w:r>
         <w:rPr>
           <w:rFonts w:asciiTheme="minorBidi" w:hAnsiTheme="minorBidi" w:cstheme="minorBidi"/>
@@ -6139,7 +6161,7 @@
           <w:szCs w:val="24"/>
         </w:rPr>
       </w:pPr>
-      <w:bookmarkStart w:id="11" w:name="_Toc148290480"/>
+      <w:bookmarkStart w:id="11" w:name="_Toc148893896"/>
       <w:r>
         <w:rPr>
           <w:rFonts w:asciiTheme="minorBidi" w:hAnsiTheme="minorBidi"/>

</xml_diff>